<commit_message>
Added two digit formatting v/s single digit on percentage and change
</commit_message>
<xml_diff>
--- a/StocksAnalysis-ScreenShots-FromWorkbook.docx
+++ b/StocksAnalysis-ScreenShots-FromWorkbook.docx
@@ -10,9 +10,9 @@
     <w:p>
       <w:r>
         <w:drawing>
-          <wp:inline distT="0" distB="0" distL="0" distR="0" wp14:anchorId="1E546588" wp14:editId="2596C4A1">
-            <wp:extent cx="5943600" cy="3832860"/>
-            <wp:effectExtent l="0" t="0" r="0" b="2540"/>
+          <wp:inline distT="0" distB="0" distL="0" distR="0" wp14:anchorId="1E8FB252" wp14:editId="0BBBA26C">
+            <wp:extent cx="5943600" cy="3697605"/>
+            <wp:effectExtent l="0" t="0" r="0" b="0"/>
             <wp:docPr id="1" name="Picture 1"/>
             <wp:cNvGraphicFramePr>
               <a:graphicFrameLocks xmlns:a="http://schemas.openxmlformats.org/drawingml/2006/main" noChangeAspect="1"/>
@@ -33,7 +33,7 @@
                   <pic:spPr>
                     <a:xfrm>
                       <a:off x="0" y="0"/>
-                      <a:ext cx="5943600" cy="3832860"/>
+                      <a:ext cx="5943600" cy="3697605"/>
                     </a:xfrm>
                     <a:prstGeom prst="rect">
                       <a:avLst/>
@@ -46,7 +46,6 @@
         </w:drawing>
       </w:r>
     </w:p>
-    <w:p/>
     <w:p>
       <w:r>
         <w:t>Year:-&gt;2015</w:t>
@@ -55,10 +54,10 @@
     <w:p>
       <w:r>
         <w:drawing>
-          <wp:inline distT="0" distB="0" distL="0" distR="0" wp14:anchorId="2430A2F6" wp14:editId="6102881F">
-            <wp:extent cx="5943600" cy="3634740"/>
+          <wp:inline distT="0" distB="0" distL="0" distR="0" wp14:anchorId="04C737F0" wp14:editId="2A292B8E">
+            <wp:extent cx="5943600" cy="3762375"/>
             <wp:effectExtent l="0" t="0" r="0" b="0"/>
-            <wp:docPr id="2" name="Picture 2"/>
+            <wp:docPr id="6" name="Picture 6"/>
             <wp:cNvGraphicFramePr>
               <a:graphicFrameLocks xmlns:a="http://schemas.openxmlformats.org/drawingml/2006/main" noChangeAspect="1"/>
             </wp:cNvGraphicFramePr>
@@ -78,7 +77,7 @@
                   <pic:spPr>
                     <a:xfrm>
                       <a:off x="0" y="0"/>
-                      <a:ext cx="5943600" cy="3634740"/>
+                      <a:ext cx="5943600" cy="3762375"/>
                     </a:xfrm>
                     <a:prstGeom prst="rect">
                       <a:avLst/>
@@ -100,10 +99,10 @@
       <w:r>
         <w:lastRenderedPageBreak/>
         <w:drawing>
-          <wp:inline distT="0" distB="0" distL="0" distR="0" wp14:anchorId="0ACBBAB7" wp14:editId="40A67F78">
-            <wp:extent cx="5943600" cy="3341370"/>
+          <wp:inline distT="0" distB="0" distL="0" distR="0" wp14:anchorId="62EAD9BE" wp14:editId="286641AA">
+            <wp:extent cx="5943600" cy="3825240"/>
             <wp:effectExtent l="0" t="0" r="0" b="0"/>
-            <wp:docPr id="3" name="Picture 3"/>
+            <wp:docPr id="7" name="Picture 7"/>
             <wp:cNvGraphicFramePr>
               <a:graphicFrameLocks xmlns:a="http://schemas.openxmlformats.org/drawingml/2006/main" noChangeAspect="1"/>
             </wp:cNvGraphicFramePr>
@@ -123,7 +122,7 @@
                   <pic:spPr>
                     <a:xfrm>
                       <a:off x="0" y="0"/>
-                      <a:ext cx="5943600" cy="3341370"/>
+                      <a:ext cx="5943600" cy="3825240"/>
                     </a:xfrm>
                     <a:prstGeom prst="rect">
                       <a:avLst/>
@@ -135,11 +134,10 @@
           </wp:inline>
         </w:drawing>
       </w:r>
-    </w:p>
-    <w:p>
       <w:bookmarkStart w:id="0" w:name="_GoBack"/>
       <w:bookmarkEnd w:id="0"/>
     </w:p>
+    <w:p/>
     <w:sectPr>
       <w:pgSz w:w="12240" w:h="15840"/>
       <w:pgMar w:top="1440" w:right="1440" w:bottom="1440" w:left="1440" w:header="720" w:footer="720" w:gutter="0"/>

</xml_diff>